<commit_message>
update the server url
</commit_message>
<xml_diff>
--- a/OPEN AI.docx
+++ b/OPEN AI.docx
@@ -205,6 +205,121 @@
           <w:lang w:val="en-US"/>
         </w:rPr>
         <w:t>Npm run dev</w:t>
+      </w:r>
+    </w:p>
+    <w:p>
+      <w:pPr>
+        <w:rPr>
+          <w:sz w:val="28"/>
+          <w:szCs w:val="28"/>
+          <w:lang w:val="en-US"/>
+        </w:rPr>
+      </w:pPr>
+    </w:p>
+    <w:p>
+      <w:pPr>
+        <w:rPr>
+          <w:sz w:val="28"/>
+          <w:szCs w:val="28"/>
+          <w:lang w:val="en-US"/>
+        </w:rPr>
+      </w:pPr>
+      <w:r>
+        <w:rPr>
+          <w:sz w:val="28"/>
+          <w:szCs w:val="28"/>
+          <w:lang w:val="en-US"/>
+        </w:rPr>
+        <w:t>Push repo into git</w:t>
+      </w:r>
+    </w:p>
+    <w:p>
+      <w:pPr>
+        <w:rPr>
+          <w:sz w:val="28"/>
+          <w:szCs w:val="28"/>
+          <w:lang w:val="en-US"/>
+        </w:rPr>
+      </w:pPr>
+      <w:r>
+        <w:rPr>
+          <w:sz w:val="28"/>
+          <w:szCs w:val="28"/>
+          <w:lang w:val="en-US"/>
+        </w:rPr>
+        <w:t>Deploy server side for free : use render.com</w:t>
+      </w:r>
+    </w:p>
+    <w:p>
+      <w:pPr>
+        <w:rPr>
+          <w:sz w:val="28"/>
+          <w:szCs w:val="28"/>
+          <w:lang w:val="en-US"/>
+        </w:rPr>
+      </w:pPr>
+    </w:p>
+    <w:p>
+      <w:pPr>
+        <w:rPr>
+          <w:sz w:val="28"/>
+          <w:szCs w:val="28"/>
+          <w:lang w:val="en-US"/>
+        </w:rPr>
+      </w:pPr>
+      <w:r>
+        <w:rPr>
+          <w:sz w:val="28"/>
+          <w:szCs w:val="28"/>
+          <w:lang w:val="en-US"/>
+        </w:rPr>
+        <w:t>SERVER DEPLOYED ON RENDER.COM</w:t>
+      </w:r>
+    </w:p>
+    <w:p>
+      <w:pPr>
+        <w:rPr>
+          <w:sz w:val="28"/>
+          <w:szCs w:val="28"/>
+          <w:lang w:val="en-US"/>
+        </w:rPr>
+      </w:pPr>
+      <w:hyperlink r:id="rId4" w:history="1">
+        <w:r>
+          <w:rPr>
+            <w:rStyle w:val="Hyperlink"/>
+            <w:sz w:val="28"/>
+            <w:szCs w:val="28"/>
+            <w:lang w:val="en-US"/>
+          </w:rPr>
+          <w:t>https://codex-ijob.onrender.com/</w:t>
+        </w:r>
+      </w:hyperlink>
+    </w:p>
+    <w:p>
+      <w:pPr>
+        <w:rPr>
+          <w:sz w:val="28"/>
+          <w:szCs w:val="28"/>
+          <w:lang w:val="en-US"/>
+        </w:rPr>
+      </w:pPr>
+    </w:p>
+    <w:p>
+      <w:pPr>
+        <w:rPr>
+          <w:sz w:val="28"/>
+          <w:szCs w:val="28"/>
+          <w:lang w:val="en-US"/>
+        </w:rPr>
+      </w:pPr>
+      <w:r>
+        <w:rPr>
+          <w:sz w:val="28"/>
+          <w:szCs w:val="28"/>
+          <w:lang w:val="en-US"/>
+        </w:rPr>
+        <w:t>deploy frontend on vercel</w:t>
       </w:r>
     </w:p>
     <w:sectPr>
@@ -643,6 +758,29 @@
     <w:semiHidden/>
     <w:unhideWhenUsed/>
   </w:style>
+  <w:style w:type="character" w:styleId="Hyperlink">
+    <w:name w:val="Hyperlink"/>
+    <w:basedOn w:val="DefaultParagraphFont"/>
+    <w:uiPriority w:val="99"/>
+    <w:unhideWhenUsed/>
+    <w:rsid w:val="00790B4B"/>
+    <w:rPr>
+      <w:color w:val="0563C1" w:themeColor="hyperlink"/>
+      <w:u w:val="single"/>
+    </w:rPr>
+  </w:style>
+  <w:style w:type="character" w:styleId="UnresolvedMention">
+    <w:name w:val="Unresolved Mention"/>
+    <w:basedOn w:val="DefaultParagraphFont"/>
+    <w:uiPriority w:val="99"/>
+    <w:semiHidden/>
+    <w:unhideWhenUsed/>
+    <w:rsid w:val="00790B4B"/>
+    <w:rPr>
+      <w:color w:val="605E5C"/>
+      <w:shd w:val="clear" w:color="auto" w:fill="E1DFDD"/>
+    </w:rPr>
+  </w:style>
 </w:styles>
 </file>
 

</xml_diff>